<commit_message>
Rédaction section Chatbot Conception
</commit_message>
<xml_diff>
--- a/documentation/travail_bachelor/rapport_bachelor.docx
+++ b/documentation/travail_bachelor/rapport_bachelor.docx
@@ -5703,7 +5703,7 @@
           <w:szCs w:val="32"/>
         </w:rPr>
         <w:drawing>
-          <wp:anchor distT="0" distB="0" distL="114300" distR="114300" simplePos="0" relativeHeight="251731968" behindDoc="0" locked="0" layoutInCell="1" allowOverlap="1" wp14:anchorId="3F07DB73" wp14:editId="5C3BB7D8">
+          <wp:anchor distT="0" distB="0" distL="114300" distR="114300" simplePos="0" relativeHeight="251731968" behindDoc="0" locked="0" layoutInCell="1" allowOverlap="1" wp14:anchorId="3F07DB73" wp14:editId="3F3D69BD">
             <wp:simplePos x="0" y="0"/>
             <wp:positionH relativeFrom="margin">
               <wp:align>center</wp:align>
@@ -5807,13 +5807,27 @@
         <w:rPr>
           <w:rFonts w:ascii="Times New Roman" w:hAnsi="Times New Roman" w:cs="Times New Roman"/>
         </w:rPr>
-        <w:t xml:space="preserve"> et de par ce modèle, quels types de </w:t>
-      </w:r>
-      <w:proofErr w:type="spellStart"/>
+        <w:t xml:space="preserve"> et </w:t>
+      </w:r>
+      <w:proofErr w:type="gramStart"/>
       <w:r>
         <w:rPr>
           <w:rFonts w:ascii="Times New Roman" w:hAnsi="Times New Roman" w:cs="Times New Roman"/>
         </w:rPr>
+        <w:t>de par</w:t>
+      </w:r>
+      <w:proofErr w:type="gramEnd"/>
+      <w:r>
+        <w:rPr>
+          <w:rFonts w:ascii="Times New Roman" w:hAnsi="Times New Roman" w:cs="Times New Roman"/>
+        </w:rPr>
+        <w:t xml:space="preserve"> ce modèle, quels types de </w:t>
+      </w:r>
+      <w:proofErr w:type="spellStart"/>
+      <w:r>
+        <w:rPr>
+          <w:rFonts w:ascii="Times New Roman" w:hAnsi="Times New Roman" w:cs="Times New Roman"/>
+        </w:rPr>
         <w:t>Chatbots</w:t>
       </w:r>
       <w:proofErr w:type="spellEnd"/>
@@ -5847,7 +5861,21 @@
         <w:rPr>
           <w:rFonts w:ascii="Times New Roman" w:hAnsi="Times New Roman" w:cs="Times New Roman"/>
         </w:rPr>
-        <w:t xml:space="preserve">, une multitude de prototypes concernant divers aspects du bot ont été réalisés et étudiés afin de finalement pouvoir, de par l'ensemble des éléments étudiés dans ce rapport, pouvoir prochainement conceptualiser et planifier la réalisation du </w:t>
+        <w:t xml:space="preserve">, une multitude de prototypes concernant divers aspects du bot ont été réalisés et étudiés afin de finalement pouvoir, </w:t>
+      </w:r>
+      <w:proofErr w:type="gramStart"/>
+      <w:r>
+        <w:rPr>
+          <w:rFonts w:ascii="Times New Roman" w:hAnsi="Times New Roman" w:cs="Times New Roman"/>
+        </w:rPr>
+        <w:t>de par</w:t>
+      </w:r>
+      <w:proofErr w:type="gramEnd"/>
+      <w:r>
+        <w:rPr>
+          <w:rFonts w:ascii="Times New Roman" w:hAnsi="Times New Roman" w:cs="Times New Roman"/>
+        </w:rPr>
+        <w:t xml:space="preserve"> l'ensemble des éléments étudiés dans ce rapport, pouvoir prochainement conceptualiser et planifier la réalisation du </w:t>
       </w:r>
       <w:proofErr w:type="spellStart"/>
       <w:r>
@@ -12445,9 +12473,11 @@
       <w:r>
         <w:t xml:space="preserve"> permettent de pallier </w:t>
       </w:r>
+      <w:proofErr w:type="gramStart"/>
       <w:r>
         <w:t>au</w:t>
       </w:r>
+      <w:proofErr w:type="gramEnd"/>
       <w:r>
         <w:t xml:space="preserve"> problème commun aux deux types de </w:t>
       </w:r>
@@ -12860,7 +12890,21 @@
         <w:rPr>
           <w:rStyle w:val="Sautdindex"/>
         </w:rPr>
-        <w:t xml:space="preserve"> intelligents sont très prisés en ce moment de par leur avantages attractifs</w:t>
+        <w:t xml:space="preserve"> intelligents sont très prisés en ce moment </w:t>
+      </w:r>
+      <w:proofErr w:type="gramStart"/>
+      <w:r>
+        <w:rPr>
+          <w:rStyle w:val="Sautdindex"/>
+        </w:rPr>
+        <w:t>de par</w:t>
+      </w:r>
+      <w:proofErr w:type="gramEnd"/>
+      <w:r>
+        <w:rPr>
+          <w:rStyle w:val="Sautdindex"/>
+        </w:rPr>
+        <w:t xml:space="preserve"> leur avantages attractifs</w:t>
       </w:r>
       <w:r>
         <w:rPr>
@@ -13633,7 +13677,15 @@
         <w:t xml:space="preserve"> est</w:t>
       </w:r>
       <w:r>
-        <w:t xml:space="preserve"> intéressante de par son coût réduit par rapport à Agenda.ch et permet d’avoir l’ensemble des fonctionnalités disponibles sur le site client et </w:t>
+        <w:t xml:space="preserve"> intéressante </w:t>
+      </w:r>
+      <w:proofErr w:type="gramStart"/>
+      <w:r>
+        <w:t>de par</w:t>
+      </w:r>
+      <w:proofErr w:type="gramEnd"/>
+      <w:r>
+        <w:t xml:space="preserve"> son coût réduit par rapport à Agenda.ch et permet d’avoir l’ensemble des fonctionnalités disponibles sur le site client et </w:t>
       </w:r>
       <w:r>
         <w:t xml:space="preserve">de ce fait, ne requiert pas de devoir se rendre sur une autre </w:t>
@@ -14733,7 +14785,21 @@
         <w:rPr>
           <w:rStyle w:val="Character20style"/>
         </w:rPr>
-        <w:t xml:space="preserve"> de par la signification du mot en anglais Stem voulant dire tige</w:t>
+        <w:t xml:space="preserve"> </w:t>
+      </w:r>
+      <w:proofErr w:type="gramStart"/>
+      <w:r>
+        <w:rPr>
+          <w:rStyle w:val="Character20style"/>
+        </w:rPr>
+        <w:t>de par</w:t>
+      </w:r>
+      <w:proofErr w:type="gramEnd"/>
+      <w:r>
+        <w:rPr>
+          <w:rStyle w:val="Character20style"/>
+        </w:rPr>
+        <w:t xml:space="preserve"> la signification du mot en anglais Stem voulant dire tige</w:t>
       </w:r>
       <w:r>
         <w:rPr>
@@ -15506,7 +15572,7 @@
           <w:noProof/>
         </w:rPr>
         <w:drawing>
-          <wp:anchor distT="0" distB="0" distL="114300" distR="114300" simplePos="0" relativeHeight="251682816" behindDoc="0" locked="0" layoutInCell="1" allowOverlap="1" wp14:anchorId="2F2F2BE6" wp14:editId="4FE340D9">
+          <wp:anchor distT="0" distB="0" distL="114300" distR="114300" simplePos="0" relativeHeight="251682816" behindDoc="0" locked="0" layoutInCell="1" allowOverlap="1" wp14:anchorId="2F2F2BE6" wp14:editId="3722705D">
             <wp:simplePos x="0" y="0"/>
             <wp:positionH relativeFrom="margin">
               <wp:align>right</wp:align>
@@ -15822,7 +15888,15 @@
       </w:r>
       <w:proofErr w:type="spellEnd"/>
       <w:r>
-        <w:t xml:space="preserve"> car il ne suffit pas simplement de comprendre ce que l’utilisateur leur dit mais d’aussi pouvoir </w:t>
+        <w:t xml:space="preserve"> car il ne </w:t>
+      </w:r>
+      <w:proofErr w:type="gramStart"/>
+      <w:r>
+        <w:t>suffit pas simplement</w:t>
+      </w:r>
+      <w:proofErr w:type="gramEnd"/>
+      <w:r>
+        <w:t xml:space="preserve"> de comprendre ce que l’utilisateur leur dit mais d’aussi pouvoir </w:t>
       </w:r>
       <w:r>
         <w:t>générer</w:t>
@@ -17057,7 +17131,15 @@
       </w:r>
       <w:proofErr w:type="spellEnd"/>
       <w:r>
-        <w:t xml:space="preserve"> en Octobre 2018 par Google. L’utilité principale de BERT est </w:t>
+        <w:t xml:space="preserve"> en </w:t>
+      </w:r>
+      <w:proofErr w:type="gramStart"/>
+      <w:r>
+        <w:t>Octobre</w:t>
+      </w:r>
+      <w:proofErr w:type="gramEnd"/>
+      <w:r>
+        <w:t xml:space="preserve"> 2018 par Google. L’utilité principale de BERT est </w:t>
       </w:r>
       <w:r>
         <w:t>la compréhension de langage naturel à l’aide</w:t>
@@ -17129,7 +17211,15 @@
         <w:t xml:space="preserve"> : </w:t>
       </w:r>
       <w:r>
-        <w:t xml:space="preserve">Lors d’une recherche sur un sujet comme par exemple “Siri </w:t>
+        <w:t xml:space="preserve">Lors d’une recherche sur un sujet </w:t>
+      </w:r>
+      <w:proofErr w:type="gramStart"/>
+      <w:r>
+        <w:t>comme par exemple</w:t>
+      </w:r>
+      <w:proofErr w:type="gramEnd"/>
+      <w:r>
+        <w:t xml:space="preserve"> “Siri </w:t>
       </w:r>
       <w:proofErr w:type="spellStart"/>
       <w:r>
@@ -17349,7 +17439,15 @@
         </w:numPr>
       </w:pPr>
       <w:r>
-        <w:t>« animal »</w:t>
+        <w:t>« </w:t>
+      </w:r>
+      <w:proofErr w:type="gramStart"/>
+      <w:r>
+        <w:t>animal</w:t>
+      </w:r>
+      <w:proofErr w:type="gramEnd"/>
+      <w:r>
+        <w:t> »</w:t>
       </w:r>
     </w:p>
     <w:p>
@@ -17364,10 +17462,12 @@
         <w:t>« </w:t>
       </w:r>
       <w:proofErr w:type="spellStart"/>
+      <w:proofErr w:type="gramStart"/>
       <w:r>
         <w:t>street</w:t>
       </w:r>
       <w:proofErr w:type="spellEnd"/>
+      <w:proofErr w:type="gramEnd"/>
       <w:r>
         <w:t> »</w:t>
       </w:r>
@@ -17696,7 +17796,7 @@
           <w:noProof/>
         </w:rPr>
         <w:drawing>
-          <wp:anchor distT="0" distB="0" distL="114300" distR="114300" simplePos="0" relativeHeight="251686912" behindDoc="0" locked="0" layoutInCell="1" allowOverlap="1" wp14:anchorId="4C30A982" wp14:editId="76C71E53">
+          <wp:anchor distT="0" distB="0" distL="114300" distR="114300" simplePos="0" relativeHeight="251686912" behindDoc="0" locked="0" layoutInCell="1" allowOverlap="1" wp14:anchorId="4C30A982" wp14:editId="1B80CC18">
             <wp:simplePos x="0" y="0"/>
             <wp:positionH relativeFrom="margin">
               <wp:align>center</wp:align>
@@ -20156,8 +20256,13 @@
         <w:t xml:space="preserve"> dans de multiples scénarios où l’on veut s’assurer de récupérer un certain nombre de slots. </w:t>
       </w:r>
       <w:r>
-        <w:t>Pour se faire, on</w:t>
-      </w:r>
+        <w:t xml:space="preserve">Pour se faire, </w:t>
+      </w:r>
+      <w:proofErr w:type="gramStart"/>
+      <w:r>
+        <w:t>on</w:t>
+      </w:r>
+      <w:proofErr w:type="gramEnd"/>
       <w:r>
         <w:t xml:space="preserve"> </w:t>
       </w:r>
@@ -20196,7 +20301,15 @@
       </w:r>
       <w:proofErr w:type="spellEnd"/>
       <w:r>
-        <w:t xml:space="preserve"> de sorte à ce qu’il persiste à demander dans la même boucle de conversation tant qu’il n’a pas reçu le </w:t>
+        <w:t xml:space="preserve"> </w:t>
+      </w:r>
+      <w:proofErr w:type="gramStart"/>
+      <w:r>
+        <w:t>de sorte à ce</w:t>
+      </w:r>
+      <w:proofErr w:type="gramEnd"/>
+      <w:r>
+        <w:t xml:space="preserve"> qu’il persiste à demander dans la même boucle de conversation tant qu’il n’a pas reçu le </w:t>
       </w:r>
       <w:r>
         <w:rPr>
@@ -21285,10 +21398,12 @@
         <w:t xml:space="preserve">Rasa Open Source met à disposition un wiki très détaillé </w:t>
       </w:r>
       <w:proofErr w:type="spellStart"/>
+      <w:proofErr w:type="gramStart"/>
       <w:r>
         <w:t>quand</w:t>
       </w:r>
       <w:proofErr w:type="spellEnd"/>
+      <w:proofErr w:type="gramEnd"/>
       <w:r>
         <w:t xml:space="preserve"> à l’usage du SDK</w:t>
       </w:r>
@@ -21722,7 +21837,7 @@
           <w:noProof/>
         </w:rPr>
         <w:drawing>
-          <wp:anchor distT="0" distB="0" distL="114300" distR="114300" simplePos="0" relativeHeight="251708416" behindDoc="0" locked="0" layoutInCell="1" allowOverlap="1" wp14:anchorId="57BD2291" wp14:editId="5C16EE76">
+          <wp:anchor distT="0" distB="0" distL="114300" distR="114300" simplePos="0" relativeHeight="251708416" behindDoc="0" locked="0" layoutInCell="1" allowOverlap="1" wp14:anchorId="57BD2291" wp14:editId="230F42C2">
             <wp:simplePos x="0" y="0"/>
             <wp:positionH relativeFrom="margin">
               <wp:align>center</wp:align>
@@ -21883,7 +21998,15 @@
       </w:r>
       <w:proofErr w:type="spellEnd"/>
       <w:r>
-        <w:t>. Par défaut, le Tracker enregistre l’ensemble des conversations et évènements passés. Comme le Tracker enregistre le tout en mémoire, si le bot est redémarré, l’ensemble des données seront perdues. C’est dans ce cas qu’il est possible d’utiliser un Tracker Store qui permet de lier le Tracker Rasa à une base de donnée pour stocker toutes ces informations.</w:t>
+        <w:t xml:space="preserve">. Par défaut, le Tracker enregistre l’ensemble des conversations et évènements passés. Comme le Tracker enregistre le tout en mémoire, si le bot est redémarré, l’ensemble des données seront perdues. C’est dans ce cas qu’il est possible d’utiliser un Tracker Store qui permet de lier le Tracker Rasa à une base de </w:t>
+      </w:r>
+      <w:proofErr w:type="gramStart"/>
+      <w:r>
+        <w:t>donnée</w:t>
+      </w:r>
+      <w:proofErr w:type="gramEnd"/>
+      <w:r>
+        <w:t xml:space="preserve"> pour stocker toutes ces informations.</w:t>
       </w:r>
     </w:p>
     <w:p>
@@ -21987,10 +22110,12 @@
         <w:t xml:space="preserve">Rasa Pro est un service fourni par Rasa qui contrairement à sa contrepartie Rasa Open Source, </w:t>
       </w:r>
       <w:proofErr w:type="spellStart"/>
+      <w:proofErr w:type="gramStart"/>
       <w:r>
         <w:t>est elle</w:t>
       </w:r>
       <w:proofErr w:type="spellEnd"/>
+      <w:proofErr w:type="gramEnd"/>
       <w:r>
         <w:t xml:space="preserve"> Open </w:t>
       </w:r>
@@ -22012,7 +22137,15 @@
       </w:r>
       <w:r>
         <w:lastRenderedPageBreak/>
-        <w:t>fonctionnalités de Rasa Open Source sont utilisables par les usagers de Rasa Pro. Sauf que les usagers de Rasa Pro possèdent des fonctionnalités supplémentaires et propriétaires.</w:t>
+        <w:t xml:space="preserve">fonctionnalités de Rasa Open Source sont utilisables par les usagers de Rasa Pro. </w:t>
+      </w:r>
+      <w:proofErr w:type="gramStart"/>
+      <w:r>
+        <w:t>Sauf que</w:t>
+      </w:r>
+      <w:proofErr w:type="gramEnd"/>
+      <w:r>
+        <w:t xml:space="preserve"> les usagers de Rasa Pro possèdent des fonctionnalités supplémentaires et propriétaires.</w:t>
       </w:r>
     </w:p>
     <w:p>
@@ -22865,9 +22998,11 @@
               <w:ind w:firstLine="0"/>
               <w:jc w:val="center"/>
             </w:pPr>
+            <w:proofErr w:type="gramStart"/>
             <w:r>
               <w:t>Email</w:t>
             </w:r>
+            <w:proofErr w:type="gramEnd"/>
           </w:p>
         </w:tc>
         <w:tc>
@@ -23450,7 +23585,15 @@
       </w:r>
       <w:proofErr w:type="spellEnd"/>
       <w:r>
-        <w:t xml:space="preserve"> est capable de recevoir les messages utilisateur en entrée de par divers sources telles que par appels d’API</w:t>
+        <w:t xml:space="preserve"> est capable de recevoir les messages utilisateur en entrée </w:t>
+      </w:r>
+      <w:proofErr w:type="gramStart"/>
+      <w:r>
+        <w:t>de par</w:t>
+      </w:r>
+      <w:proofErr w:type="gramEnd"/>
+      <w:r>
+        <w:t xml:space="preserve"> divers sources telles que par appels d’API</w:t>
       </w:r>
       <w:r>
         <w:t>, reconnaissance vocale, entrées console, etc.</w:t>
@@ -23548,7 +23691,15 @@
       </w:r>
       <w:proofErr w:type="spellEnd"/>
       <w:r>
-        <w:t xml:space="preserve"> créé par Microsoft en Mars 2016 permettant de mettre en place un </w:t>
+        <w:t xml:space="preserve"> créé par Microsoft en </w:t>
+      </w:r>
+      <w:proofErr w:type="gramStart"/>
+      <w:r>
+        <w:t>Mars</w:t>
+      </w:r>
+      <w:proofErr w:type="gramEnd"/>
+      <w:r>
+        <w:t xml:space="preserve"> 2016 permettant de mettre en place un </w:t>
       </w:r>
       <w:proofErr w:type="spellStart"/>
       <w:r>
@@ -24041,6 +24192,7 @@
           <w:szCs w:val="21"/>
         </w:rPr>
       </w:pPr>
+      <w:proofErr w:type="gramStart"/>
       <w:r>
         <w:rPr>
           <w:rFonts w:ascii="Courier New" w:hAnsi="Courier New" w:cs="Courier New"/>
@@ -24049,6 +24201,7 @@
         </w:rPr>
         <w:t>veux</w:t>
       </w:r>
+      <w:proofErr w:type="gramEnd"/>
     </w:p>
     <w:p>
       <w:pPr>
@@ -24061,6 +24214,7 @@
           <w:szCs w:val="21"/>
         </w:rPr>
       </w:pPr>
+      <w:proofErr w:type="gramStart"/>
       <w:r>
         <w:rPr>
           <w:rFonts w:ascii="Courier New" w:hAnsi="Courier New" w:cs="Courier New"/>
@@ -24069,6 +24223,7 @@
         </w:rPr>
         <w:t>réserver</w:t>
       </w:r>
+      <w:proofErr w:type="gramEnd"/>
     </w:p>
     <w:p>
       <w:pPr>
@@ -24081,6 +24236,7 @@
           <w:szCs w:val="21"/>
         </w:rPr>
       </w:pPr>
+      <w:proofErr w:type="gramStart"/>
       <w:r>
         <w:rPr>
           <w:rFonts w:ascii="Courier New" w:hAnsi="Courier New" w:cs="Courier New"/>
@@ -24089,6 +24245,7 @@
         </w:rPr>
         <w:t>un</w:t>
       </w:r>
+      <w:proofErr w:type="gramEnd"/>
     </w:p>
     <w:p>
       <w:pPr>
@@ -24101,6 +24258,7 @@
           <w:szCs w:val="21"/>
         </w:rPr>
       </w:pPr>
+      <w:proofErr w:type="gramStart"/>
       <w:r>
         <w:rPr>
           <w:rFonts w:ascii="Courier New" w:hAnsi="Courier New" w:cs="Courier New"/>
@@ -24109,6 +24267,7 @@
         </w:rPr>
         <w:t>terrain</w:t>
       </w:r>
+      <w:proofErr w:type="gramEnd"/>
     </w:p>
     <w:p>
       <w:pPr>
@@ -24121,6 +24280,7 @@
           <w:szCs w:val="21"/>
         </w:rPr>
       </w:pPr>
+      <w:proofErr w:type="gramStart"/>
       <w:r>
         <w:rPr>
           <w:rFonts w:ascii="Courier New" w:hAnsi="Courier New" w:cs="Courier New"/>
@@ -24129,6 +24289,7 @@
         </w:rPr>
         <w:t>de</w:t>
       </w:r>
+      <w:proofErr w:type="gramEnd"/>
     </w:p>
     <w:p>
       <w:pPr>
@@ -24141,6 +24302,7 @@
           <w:szCs w:val="21"/>
         </w:rPr>
       </w:pPr>
+      <w:proofErr w:type="gramStart"/>
       <w:r>
         <w:rPr>
           <w:rFonts w:ascii="Courier New" w:hAnsi="Courier New" w:cs="Courier New"/>
@@ -24149,6 +24311,7 @@
         </w:rPr>
         <w:t>tennis</w:t>
       </w:r>
+      <w:proofErr w:type="gramEnd"/>
     </w:p>
     <w:p>
       <w:pPr>
@@ -24367,7 +24530,25 @@
           <w:sz w:val="21"/>
           <w:szCs w:val="21"/>
         </w:rPr>
-        <w:t xml:space="preserve"> case(le 24 Novembre 2024, DATE)</w:t>
+        <w:t xml:space="preserve"> case(le 24 </w:t>
+      </w:r>
+      <w:proofErr w:type="gramStart"/>
+      <w:r>
+        <w:rPr>
+          <w:rFonts w:ascii="Courier New" w:hAnsi="Courier New" w:cs="Courier New"/>
+          <w:sz w:val="21"/>
+          <w:szCs w:val="21"/>
+        </w:rPr>
+        <w:t>Novembre</w:t>
+      </w:r>
+      <w:proofErr w:type="gramEnd"/>
+      <w:r>
+        <w:rPr>
+          <w:rFonts w:ascii="Courier New" w:hAnsi="Courier New" w:cs="Courier New"/>
+          <w:sz w:val="21"/>
+          <w:szCs w:val="21"/>
+        </w:rPr>
+        <w:t xml:space="preserve"> 2024, DATE)</w:t>
       </w:r>
     </w:p>
     <w:p>
@@ -24766,10 +24947,18 @@
         <w:pStyle w:val="Corpsdetexte15interligne"/>
       </w:pPr>
       <w:r>
-        <w:t xml:space="preserve">Le langage préféré par la majorité de ceux qui ont employé TAPAS est Python de par </w:t>
-      </w:r>
-      <w:r>
-        <w:t>le fait que le modèle réalisé par Google est aussi en Python.</w:t>
+        <w:t xml:space="preserve">Le langage préféré par la majorité de ceux qui ont employé TAPAS est Python </w:t>
+      </w:r>
+      <w:proofErr w:type="gramStart"/>
+      <w:r>
+        <w:t xml:space="preserve">de par </w:t>
+      </w:r>
+      <w:r>
+        <w:t>le</w:t>
+      </w:r>
+      <w:proofErr w:type="gramEnd"/>
+      <w:r>
+        <w:t xml:space="preserve"> fait que le modèle réalisé par Google est aussi en Python.</w:t>
       </w:r>
     </w:p>
     <w:p>
@@ -25933,6 +26122,7 @@
                                 <w:lang w:eastAsia="ja-JP" w:bidi="ar-SA"/>
                               </w:rPr>
                             </w:pPr>
+                            <w:proofErr w:type="gramStart"/>
                             <w:r>
                               <w:rPr>
                                 <w:rFonts w:ascii="Courier New" w:eastAsia="Times New Roman" w:hAnsi="Courier New" w:cs="Courier New"/>
@@ -25941,7 +26131,18 @@
                                 <w:szCs w:val="21"/>
                                 <w:lang w:eastAsia="ja-JP" w:bidi="ar-SA"/>
                               </w:rPr>
-                              <w:t>10  11     1    Tennis 1       2</w:t>
+                              <w:t>10  11</w:t>
+                            </w:r>
+                            <w:proofErr w:type="gramEnd"/>
+                            <w:r>
+                              <w:rPr>
+                                <w:rFonts w:ascii="Courier New" w:eastAsia="Times New Roman" w:hAnsi="Courier New" w:cs="Courier New"/>
+                                <w:kern w:val="0"/>
+                                <w:sz w:val="21"/>
+                                <w:szCs w:val="21"/>
+                                <w:lang w:eastAsia="ja-JP" w:bidi="ar-SA"/>
+                              </w:rPr>
+                              <w:t xml:space="preserve">     1    Tennis 1       2</w:t>
                             </w:r>
                           </w:p>
                           <w:p>
@@ -26017,6 +26218,7 @@
                                 <w:rFonts w:ascii="Courier New" w:hAnsi="Courier New" w:cs="Courier New"/>
                               </w:rPr>
                             </w:pPr>
+                            <w:proofErr w:type="gramStart"/>
                             <w:r>
                               <w:rPr>
                                 <w:rFonts w:ascii="Courier New" w:eastAsia="Times New Roman" w:hAnsi="Courier New" w:cs="Courier New"/>
@@ -26025,7 +26227,18 @@
                                 <w:szCs w:val="21"/>
                                 <w:lang w:eastAsia="ja-JP" w:bidi="ar-SA"/>
                               </w:rPr>
-                              <w:t>11  12     1    Tennis 4       1</w:t>
+                              <w:t>11  12</w:t>
+                            </w:r>
+                            <w:proofErr w:type="gramEnd"/>
+                            <w:r>
+                              <w:rPr>
+                                <w:rFonts w:ascii="Courier New" w:eastAsia="Times New Roman" w:hAnsi="Courier New" w:cs="Courier New"/>
+                                <w:kern w:val="0"/>
+                                <w:sz w:val="21"/>
+                                <w:szCs w:val="21"/>
+                                <w:lang w:eastAsia="ja-JP" w:bidi="ar-SA"/>
+                              </w:rPr>
+                              <w:t xml:space="preserve">     1    Tennis 4       1</w:t>
                             </w:r>
                           </w:p>
                         </w:txbxContent>
@@ -26120,6 +26333,7 @@
                           <w:lang w:eastAsia="ja-JP" w:bidi="ar-SA"/>
                         </w:rPr>
                       </w:pPr>
+                      <w:proofErr w:type="gramStart"/>
                       <w:r>
                         <w:rPr>
                           <w:rFonts w:ascii="Courier New" w:eastAsia="Times New Roman" w:hAnsi="Courier New" w:cs="Courier New"/>
@@ -26128,7 +26342,18 @@
                           <w:szCs w:val="21"/>
                           <w:lang w:eastAsia="ja-JP" w:bidi="ar-SA"/>
                         </w:rPr>
-                        <w:t>10  11     1    Tennis 1       2</w:t>
+                        <w:t>10  11</w:t>
+                      </w:r>
+                      <w:proofErr w:type="gramEnd"/>
+                      <w:r>
+                        <w:rPr>
+                          <w:rFonts w:ascii="Courier New" w:eastAsia="Times New Roman" w:hAnsi="Courier New" w:cs="Courier New"/>
+                          <w:kern w:val="0"/>
+                          <w:sz w:val="21"/>
+                          <w:szCs w:val="21"/>
+                          <w:lang w:eastAsia="ja-JP" w:bidi="ar-SA"/>
+                        </w:rPr>
+                        <w:t xml:space="preserve">     1    Tennis 1       2</w:t>
                       </w:r>
                     </w:p>
                     <w:p>
@@ -26204,6 +26429,7 @@
                           <w:rFonts w:ascii="Courier New" w:hAnsi="Courier New" w:cs="Courier New"/>
                         </w:rPr>
                       </w:pPr>
+                      <w:proofErr w:type="gramStart"/>
                       <w:r>
                         <w:rPr>
                           <w:rFonts w:ascii="Courier New" w:eastAsia="Times New Roman" w:hAnsi="Courier New" w:cs="Courier New"/>
@@ -26212,7 +26438,18 @@
                           <w:szCs w:val="21"/>
                           <w:lang w:eastAsia="ja-JP" w:bidi="ar-SA"/>
                         </w:rPr>
-                        <w:t>11  12     1    Tennis 4       1</w:t>
+                        <w:t>11  12</w:t>
+                      </w:r>
+                      <w:proofErr w:type="gramEnd"/>
+                      <w:r>
+                        <w:rPr>
+                          <w:rFonts w:ascii="Courier New" w:eastAsia="Times New Roman" w:hAnsi="Courier New" w:cs="Courier New"/>
+                          <w:kern w:val="0"/>
+                          <w:sz w:val="21"/>
+                          <w:szCs w:val="21"/>
+                          <w:lang w:eastAsia="ja-JP" w:bidi="ar-SA"/>
+                        </w:rPr>
+                        <w:t xml:space="preserve">     1    Tennis 4       1</w:t>
                       </w:r>
                     </w:p>
                   </w:txbxContent>
@@ -26785,7 +27022,31 @@
                                 <w:szCs w:val="21"/>
                                 <w:lang w:eastAsia="ja-JP" w:bidi="ar-SA"/>
                               </w:rPr>
-                              <w:t>) pour le 6 Septembre 2025</w:t>
+                              <w:t xml:space="preserve">) pour le 6 </w:t>
+                            </w:r>
+                            <w:proofErr w:type="gramStart"/>
+                            <w:r>
+                              <w:rPr>
+                                <w:rFonts w:ascii="Courier New" w:eastAsia="Times New Roman" w:hAnsi="Courier New" w:cs="Courier New"/>
+                                <w:color w:val="0D0D0D" w:themeColor="text1" w:themeTint="F2"/>
+                                <w:kern w:val="0"/>
+                                <w:sz w:val="21"/>
+                                <w:szCs w:val="21"/>
+                                <w:lang w:eastAsia="ja-JP" w:bidi="ar-SA"/>
+                              </w:rPr>
+                              <w:t>Septembre</w:t>
+                            </w:r>
+                            <w:proofErr w:type="gramEnd"/>
+                            <w:r>
+                              <w:rPr>
+                                <w:rFonts w:ascii="Courier New" w:eastAsia="Times New Roman" w:hAnsi="Courier New" w:cs="Courier New"/>
+                                <w:color w:val="0D0D0D" w:themeColor="text1" w:themeTint="F2"/>
+                                <w:kern w:val="0"/>
+                                <w:sz w:val="21"/>
+                                <w:szCs w:val="21"/>
+                                <w:lang w:eastAsia="ja-JP" w:bidi="ar-SA"/>
+                              </w:rPr>
+                              <w:t xml:space="preserve"> 2025</w:t>
                             </w:r>
                           </w:p>
                           <w:p>
@@ -26834,7 +27095,31 @@
                                 <w:szCs w:val="21"/>
                                 <w:lang w:eastAsia="ja-JP" w:bidi="ar-SA"/>
                               </w:rPr>
-                              <w:t>) le 28 Octobre 2024</w:t>
+                              <w:t xml:space="preserve">) le 28 </w:t>
+                            </w:r>
+                            <w:proofErr w:type="gramStart"/>
+                            <w:r>
+                              <w:rPr>
+                                <w:rFonts w:ascii="Courier New" w:eastAsia="Times New Roman" w:hAnsi="Courier New" w:cs="Courier New"/>
+                                <w:color w:val="0D0D0D" w:themeColor="text1" w:themeTint="F2"/>
+                                <w:kern w:val="0"/>
+                                <w:sz w:val="21"/>
+                                <w:szCs w:val="21"/>
+                                <w:lang w:eastAsia="ja-JP" w:bidi="ar-SA"/>
+                              </w:rPr>
+                              <w:t>Octobre</w:t>
+                            </w:r>
+                            <w:proofErr w:type="gramEnd"/>
+                            <w:r>
+                              <w:rPr>
+                                <w:rFonts w:ascii="Courier New" w:eastAsia="Times New Roman" w:hAnsi="Courier New" w:cs="Courier New"/>
+                                <w:color w:val="0D0D0D" w:themeColor="text1" w:themeTint="F2"/>
+                                <w:kern w:val="0"/>
+                                <w:sz w:val="21"/>
+                                <w:szCs w:val="21"/>
+                                <w:lang w:eastAsia="ja-JP" w:bidi="ar-SA"/>
+                              </w:rPr>
+                              <w:t xml:space="preserve"> 2024</w:t>
                             </w:r>
                           </w:p>
                           <w:p>
@@ -26883,7 +27168,31 @@
                                 <w:szCs w:val="21"/>
                                 <w:lang w:eastAsia="ja-JP" w:bidi="ar-SA"/>
                               </w:rPr>
-                              <w:t>) le 4 Janvier 2024</w:t>
+                              <w:t xml:space="preserve">) le 4 </w:t>
+                            </w:r>
+                            <w:proofErr w:type="gramStart"/>
+                            <w:r>
+                              <w:rPr>
+                                <w:rFonts w:ascii="Courier New" w:eastAsia="Times New Roman" w:hAnsi="Courier New" w:cs="Courier New"/>
+                                <w:color w:val="0D0D0D" w:themeColor="text1" w:themeTint="F2"/>
+                                <w:kern w:val="0"/>
+                                <w:sz w:val="21"/>
+                                <w:szCs w:val="21"/>
+                                <w:lang w:eastAsia="ja-JP" w:bidi="ar-SA"/>
+                              </w:rPr>
+                              <w:t>Janvier</w:t>
+                            </w:r>
+                            <w:proofErr w:type="gramEnd"/>
+                            <w:r>
+                              <w:rPr>
+                                <w:rFonts w:ascii="Courier New" w:eastAsia="Times New Roman" w:hAnsi="Courier New" w:cs="Courier New"/>
+                                <w:color w:val="0D0D0D" w:themeColor="text1" w:themeTint="F2"/>
+                                <w:kern w:val="0"/>
+                                <w:sz w:val="21"/>
+                                <w:szCs w:val="21"/>
+                                <w:lang w:eastAsia="ja-JP" w:bidi="ar-SA"/>
+                              </w:rPr>
+                              <w:t xml:space="preserve"> 2024</w:t>
                             </w:r>
                           </w:p>
                           <w:p>
@@ -27148,7 +27457,31 @@
                           <w:szCs w:val="21"/>
                           <w:lang w:eastAsia="ja-JP" w:bidi="ar-SA"/>
                         </w:rPr>
-                        <w:t>) pour le 6 Septembre 2025</w:t>
+                        <w:t xml:space="preserve">) pour le 6 </w:t>
+                      </w:r>
+                      <w:proofErr w:type="gramStart"/>
+                      <w:r>
+                        <w:rPr>
+                          <w:rFonts w:ascii="Courier New" w:eastAsia="Times New Roman" w:hAnsi="Courier New" w:cs="Courier New"/>
+                          <w:color w:val="0D0D0D" w:themeColor="text1" w:themeTint="F2"/>
+                          <w:kern w:val="0"/>
+                          <w:sz w:val="21"/>
+                          <w:szCs w:val="21"/>
+                          <w:lang w:eastAsia="ja-JP" w:bidi="ar-SA"/>
+                        </w:rPr>
+                        <w:t>Septembre</w:t>
+                      </w:r>
+                      <w:proofErr w:type="gramEnd"/>
+                      <w:r>
+                        <w:rPr>
+                          <w:rFonts w:ascii="Courier New" w:eastAsia="Times New Roman" w:hAnsi="Courier New" w:cs="Courier New"/>
+                          <w:color w:val="0D0D0D" w:themeColor="text1" w:themeTint="F2"/>
+                          <w:kern w:val="0"/>
+                          <w:sz w:val="21"/>
+                          <w:szCs w:val="21"/>
+                          <w:lang w:eastAsia="ja-JP" w:bidi="ar-SA"/>
+                        </w:rPr>
+                        <w:t xml:space="preserve"> 2025</w:t>
                       </w:r>
                     </w:p>
                     <w:p>
@@ -27197,7 +27530,31 @@
                           <w:szCs w:val="21"/>
                           <w:lang w:eastAsia="ja-JP" w:bidi="ar-SA"/>
                         </w:rPr>
-                        <w:t>) le 28 Octobre 2024</w:t>
+                        <w:t xml:space="preserve">) le 28 </w:t>
+                      </w:r>
+                      <w:proofErr w:type="gramStart"/>
+                      <w:r>
+                        <w:rPr>
+                          <w:rFonts w:ascii="Courier New" w:eastAsia="Times New Roman" w:hAnsi="Courier New" w:cs="Courier New"/>
+                          <w:color w:val="0D0D0D" w:themeColor="text1" w:themeTint="F2"/>
+                          <w:kern w:val="0"/>
+                          <w:sz w:val="21"/>
+                          <w:szCs w:val="21"/>
+                          <w:lang w:eastAsia="ja-JP" w:bidi="ar-SA"/>
+                        </w:rPr>
+                        <w:t>Octobre</w:t>
+                      </w:r>
+                      <w:proofErr w:type="gramEnd"/>
+                      <w:r>
+                        <w:rPr>
+                          <w:rFonts w:ascii="Courier New" w:eastAsia="Times New Roman" w:hAnsi="Courier New" w:cs="Courier New"/>
+                          <w:color w:val="0D0D0D" w:themeColor="text1" w:themeTint="F2"/>
+                          <w:kern w:val="0"/>
+                          <w:sz w:val="21"/>
+                          <w:szCs w:val="21"/>
+                          <w:lang w:eastAsia="ja-JP" w:bidi="ar-SA"/>
+                        </w:rPr>
+                        <w:t xml:space="preserve"> 2024</w:t>
                       </w:r>
                     </w:p>
                     <w:p>
@@ -27246,7 +27603,31 @@
                           <w:szCs w:val="21"/>
                           <w:lang w:eastAsia="ja-JP" w:bidi="ar-SA"/>
                         </w:rPr>
-                        <w:t>) le 4 Janvier 2024</w:t>
+                        <w:t xml:space="preserve">) le 4 </w:t>
+                      </w:r>
+                      <w:proofErr w:type="gramStart"/>
+                      <w:r>
+                        <w:rPr>
+                          <w:rFonts w:ascii="Courier New" w:eastAsia="Times New Roman" w:hAnsi="Courier New" w:cs="Courier New"/>
+                          <w:color w:val="0D0D0D" w:themeColor="text1" w:themeTint="F2"/>
+                          <w:kern w:val="0"/>
+                          <w:sz w:val="21"/>
+                          <w:szCs w:val="21"/>
+                          <w:lang w:eastAsia="ja-JP" w:bidi="ar-SA"/>
+                        </w:rPr>
+                        <w:t>Janvier</w:t>
+                      </w:r>
+                      <w:proofErr w:type="gramEnd"/>
+                      <w:r>
+                        <w:rPr>
+                          <w:rFonts w:ascii="Courier New" w:eastAsia="Times New Roman" w:hAnsi="Courier New" w:cs="Courier New"/>
+                          <w:color w:val="0D0D0D" w:themeColor="text1" w:themeTint="F2"/>
+                          <w:kern w:val="0"/>
+                          <w:sz w:val="21"/>
+                          <w:szCs w:val="21"/>
+                          <w:lang w:eastAsia="ja-JP" w:bidi="ar-SA"/>
+                        </w:rPr>
+                        <w:t xml:space="preserve"> 2024</w:t>
                       </w:r>
                     </w:p>
                     <w:p>
@@ -29943,7 +30324,31 @@
                                 <w:szCs w:val="21"/>
                                 <w:lang w:eastAsia="ja-JP" w:bidi="ar-SA"/>
                               </w:rPr>
-                              <w:t>    - 29 Juillet 2024</w:t>
+                              <w:t xml:space="preserve">    - 29 </w:t>
+                            </w:r>
+                            <w:proofErr w:type="gramStart"/>
+                            <w:r>
+                              <w:rPr>
+                                <w:rFonts w:ascii="Courier New" w:eastAsia="Times New Roman" w:hAnsi="Courier New" w:cs="Courier New"/>
+                                <w:color w:val="0D0D0D" w:themeColor="text1" w:themeTint="F2"/>
+                                <w:kern w:val="0"/>
+                                <w:sz w:val="21"/>
+                                <w:szCs w:val="21"/>
+                                <w:lang w:eastAsia="ja-JP" w:bidi="ar-SA"/>
+                              </w:rPr>
+                              <w:t>Juillet</w:t>
+                            </w:r>
+                            <w:proofErr w:type="gramEnd"/>
+                            <w:r>
+                              <w:rPr>
+                                <w:rFonts w:ascii="Courier New" w:eastAsia="Times New Roman" w:hAnsi="Courier New" w:cs="Courier New"/>
+                                <w:color w:val="0D0D0D" w:themeColor="text1" w:themeTint="F2"/>
+                                <w:kern w:val="0"/>
+                                <w:sz w:val="21"/>
+                                <w:szCs w:val="21"/>
+                                <w:lang w:eastAsia="ja-JP" w:bidi="ar-SA"/>
+                              </w:rPr>
+                              <w:t xml:space="preserve"> 2024</w:t>
                             </w:r>
                           </w:p>
                           <w:p>
@@ -30068,7 +30473,31 @@
                                 <w:szCs w:val="21"/>
                                 <w:lang w:eastAsia="ja-JP" w:bidi="ar-SA"/>
                               </w:rPr>
-                              <w:t>    - le 21 Avril 2024</w:t>
+                              <w:t xml:space="preserve">    - le 21 </w:t>
+                            </w:r>
+                            <w:proofErr w:type="gramStart"/>
+                            <w:r>
+                              <w:rPr>
+                                <w:rFonts w:ascii="Courier New" w:eastAsia="Times New Roman" w:hAnsi="Courier New" w:cs="Courier New"/>
+                                <w:color w:val="0D0D0D" w:themeColor="text1" w:themeTint="F2"/>
+                                <w:kern w:val="0"/>
+                                <w:sz w:val="21"/>
+                                <w:szCs w:val="21"/>
+                                <w:lang w:eastAsia="ja-JP" w:bidi="ar-SA"/>
+                              </w:rPr>
+                              <w:t>Avril</w:t>
+                            </w:r>
+                            <w:proofErr w:type="gramEnd"/>
+                            <w:r>
+                              <w:rPr>
+                                <w:rFonts w:ascii="Courier New" w:eastAsia="Times New Roman" w:hAnsi="Courier New" w:cs="Courier New"/>
+                                <w:color w:val="0D0D0D" w:themeColor="text1" w:themeTint="F2"/>
+                                <w:kern w:val="0"/>
+                                <w:sz w:val="21"/>
+                                <w:szCs w:val="21"/>
+                                <w:lang w:eastAsia="ja-JP" w:bidi="ar-SA"/>
+                              </w:rPr>
+                              <w:t xml:space="preserve"> 2024</w:t>
                             </w:r>
                           </w:p>
                           <w:p>
@@ -30296,7 +30725,31 @@
                           <w:szCs w:val="21"/>
                           <w:lang w:eastAsia="ja-JP" w:bidi="ar-SA"/>
                         </w:rPr>
-                        <w:t>    - 29 Juillet 2024</w:t>
+                        <w:t xml:space="preserve">    - 29 </w:t>
+                      </w:r>
+                      <w:proofErr w:type="gramStart"/>
+                      <w:r>
+                        <w:rPr>
+                          <w:rFonts w:ascii="Courier New" w:eastAsia="Times New Roman" w:hAnsi="Courier New" w:cs="Courier New"/>
+                          <w:color w:val="0D0D0D" w:themeColor="text1" w:themeTint="F2"/>
+                          <w:kern w:val="0"/>
+                          <w:sz w:val="21"/>
+                          <w:szCs w:val="21"/>
+                          <w:lang w:eastAsia="ja-JP" w:bidi="ar-SA"/>
+                        </w:rPr>
+                        <w:t>Juillet</w:t>
+                      </w:r>
+                      <w:proofErr w:type="gramEnd"/>
+                      <w:r>
+                        <w:rPr>
+                          <w:rFonts w:ascii="Courier New" w:eastAsia="Times New Roman" w:hAnsi="Courier New" w:cs="Courier New"/>
+                          <w:color w:val="0D0D0D" w:themeColor="text1" w:themeTint="F2"/>
+                          <w:kern w:val="0"/>
+                          <w:sz w:val="21"/>
+                          <w:szCs w:val="21"/>
+                          <w:lang w:eastAsia="ja-JP" w:bidi="ar-SA"/>
+                        </w:rPr>
+                        <w:t xml:space="preserve"> 2024</w:t>
                       </w:r>
                     </w:p>
                     <w:p>
@@ -30421,7 +30874,31 @@
                           <w:szCs w:val="21"/>
                           <w:lang w:eastAsia="ja-JP" w:bidi="ar-SA"/>
                         </w:rPr>
-                        <w:t>    - le 21 Avril 2024</w:t>
+                        <w:t xml:space="preserve">    - le 21 </w:t>
+                      </w:r>
+                      <w:proofErr w:type="gramStart"/>
+                      <w:r>
+                        <w:rPr>
+                          <w:rFonts w:ascii="Courier New" w:eastAsia="Times New Roman" w:hAnsi="Courier New" w:cs="Courier New"/>
+                          <w:color w:val="0D0D0D" w:themeColor="text1" w:themeTint="F2"/>
+                          <w:kern w:val="0"/>
+                          <w:sz w:val="21"/>
+                          <w:szCs w:val="21"/>
+                          <w:lang w:eastAsia="ja-JP" w:bidi="ar-SA"/>
+                        </w:rPr>
+                        <w:t>Avril</w:t>
+                      </w:r>
+                      <w:proofErr w:type="gramEnd"/>
+                      <w:r>
+                        <w:rPr>
+                          <w:rFonts w:ascii="Courier New" w:eastAsia="Times New Roman" w:hAnsi="Courier New" w:cs="Courier New"/>
+                          <w:color w:val="0D0D0D" w:themeColor="text1" w:themeTint="F2"/>
+                          <w:kern w:val="0"/>
+                          <w:sz w:val="21"/>
+                          <w:szCs w:val="21"/>
+                          <w:lang w:eastAsia="ja-JP" w:bidi="ar-SA"/>
+                        </w:rPr>
+                        <w:t xml:space="preserve"> 2024</w:t>
                       </w:r>
                     </w:p>
                     <w:p>
@@ -36557,8 +37034,13 @@
       <w:pPr>
         <w:pStyle w:val="Corpsdetexte15interligne"/>
       </w:pPr>
-      <w:r>
-        <w:t xml:space="preserve">De par ces deux exemples de conversation avec le bot, on peut remarquer dans un premier temps le fait que le </w:t>
+      <w:proofErr w:type="gramStart"/>
+      <w:r>
+        <w:t>De par</w:t>
+      </w:r>
+      <w:proofErr w:type="gramEnd"/>
+      <w:r>
+        <w:t xml:space="preserve"> ces deux exemples de conversation avec le bot, on peut remarquer dans un premier temps le fait que le </w:t>
       </w:r>
       <w:proofErr w:type="spellStart"/>
       <w:r>
@@ -39171,7 +39653,7 @@
           <w:noProof/>
         </w:rPr>
         <w:drawing>
-          <wp:anchor distT="0" distB="0" distL="114300" distR="114300" simplePos="0" relativeHeight="251757568" behindDoc="0" locked="0" layoutInCell="1" allowOverlap="1" wp14:anchorId="6866B426" wp14:editId="450AB488">
+          <wp:anchor distT="0" distB="0" distL="114300" distR="114300" simplePos="0" relativeHeight="251757568" behindDoc="0" locked="0" layoutInCell="1" allowOverlap="1" wp14:anchorId="6866B426" wp14:editId="0BF076EE">
             <wp:simplePos x="0" y="0"/>
             <wp:positionH relativeFrom="column">
               <wp:posOffset>3175</wp:posOffset>
@@ -39448,15 +39930,314 @@
         <w:ind w:firstLine="0"/>
       </w:pPr>
       <w:r>
-        <w:t xml:space="preserve">Ce cycle se répète presque à l’identique lors de l’intégralité de l’échange entre l’utilisateur et le Bot, à quelques différences près selon le cas et </w:t>
-      </w:r>
-      <w:proofErr w:type="spellStart"/>
-      <w:r>
-        <w:t>la</w:t>
-      </w:r>
-      <w:proofErr w:type="spellEnd"/>
-      <w:r>
-        <w:t xml:space="preserve"> requête.</w:t>
+        <w:rPr>
+          <w:noProof/>
+        </w:rPr>
+        <mc:AlternateContent>
+          <mc:Choice Requires="wps">
+            <w:drawing>
+              <wp:anchor distT="0" distB="0" distL="114300" distR="114300" simplePos="0" relativeHeight="251762688" behindDoc="0" locked="0" layoutInCell="1" allowOverlap="1" wp14:anchorId="208BA5CB" wp14:editId="1AF97DD8">
+                <wp:simplePos x="0" y="0"/>
+                <wp:positionH relativeFrom="margin">
+                  <wp:align>center</wp:align>
+                </wp:positionH>
+                <wp:positionV relativeFrom="paragraph">
+                  <wp:posOffset>2593264</wp:posOffset>
+                </wp:positionV>
+                <wp:extent cx="4388485" cy="796925"/>
+                <wp:effectExtent l="0" t="0" r="0" b="3175"/>
+                <wp:wrapTopAndBottom/>
+                <wp:docPr id="236792923" name="Zone de texte 1"/>
+                <wp:cNvGraphicFramePr/>
+                <a:graphic xmlns:a="http://schemas.openxmlformats.org/drawingml/2006/main">
+                  <a:graphicData uri="http://schemas.microsoft.com/office/word/2010/wordprocessingShape">
+                    <wps:wsp>
+                      <wps:cNvSpPr txBox="1"/>
+                      <wps:spPr>
+                        <a:xfrm>
+                          <a:off x="0" y="0"/>
+                          <a:ext cx="4388485" cy="796925"/>
+                        </a:xfrm>
+                        <a:prstGeom prst="rect">
+                          <a:avLst/>
+                        </a:prstGeom>
+                        <a:solidFill>
+                          <a:prstClr val="white"/>
+                        </a:solidFill>
+                        <a:ln>
+                          <a:noFill/>
+                        </a:ln>
+                      </wps:spPr>
+                      <wps:txbx>
+                        <w:txbxContent>
+                          <w:p>
+                            <w:pPr>
+                              <w:pStyle w:val="Lgende"/>
+                            </w:pPr>
+                            <w:r>
+                              <w:t xml:space="preserve">Illustration </w:t>
+                            </w:r>
+                            <w:r>
+                              <w:fldChar w:fldCharType="begin"/>
+                            </w:r>
+                            <w:r>
+                              <w:instrText xml:space="preserve"> SEQ Illustration \* ARABIC </w:instrText>
+                            </w:r>
+                            <w:r>
+                              <w:fldChar w:fldCharType="separate"/>
+                            </w:r>
+                            <w:r>
+                              <w:rPr>
+                                <w:noProof/>
+                              </w:rPr>
+                              <w:t>25</w:t>
+                            </w:r>
+                            <w:r>
+                              <w:fldChar w:fldCharType="end"/>
+                            </w:r>
+                            <w:r>
+                              <w:t xml:space="preserve"> : Diagramme du fonctionnement du </w:t>
+                            </w:r>
+                            <w:proofErr w:type="spellStart"/>
+                            <w:r>
+                              <w:t>Chatbot</w:t>
+                            </w:r>
+                            <w:proofErr w:type="spellEnd"/>
+                            <w:r>
+                              <w:t xml:space="preserve"> Rasa</w:t>
+                            </w:r>
+                          </w:p>
+                          <w:p>
+                            <w:pPr>
+                              <w:pStyle w:val="Lgende"/>
+                              <w:rPr>
+                                <w:rFonts w:eastAsia="LM Roman 10" w:cs="LM Roman 10"/>
+                                <w:noProof/>
+                              </w:rPr>
+                            </w:pPr>
+                            <w:r>
+                              <w:t>Source : Rodrigues dos Santos Fabio</w:t>
+                            </w:r>
+                          </w:p>
+                        </w:txbxContent>
+                      </wps:txbx>
+                      <wps:bodyPr rot="0" spcFirstLastPara="0" vertOverflow="overflow" horzOverflow="overflow" vert="horz" wrap="square" lIns="0" tIns="0" rIns="0" bIns="0" numCol="1" spcCol="0" rtlCol="0" fromWordArt="0" anchor="t" anchorCtr="0" forceAA="0" compatLnSpc="1">
+                        <a:prstTxWarp prst="textNoShape">
+                          <a:avLst/>
+                        </a:prstTxWarp>
+                        <a:noAutofit/>
+                      </wps:bodyPr>
+                    </wps:wsp>
+                  </a:graphicData>
+                </a:graphic>
+                <wp14:sizeRelH relativeFrom="margin">
+                  <wp14:pctWidth>0</wp14:pctWidth>
+                </wp14:sizeRelH>
+                <wp14:sizeRelV relativeFrom="margin">
+                  <wp14:pctHeight>0</wp14:pctHeight>
+                </wp14:sizeRelV>
+              </wp:anchor>
+            </w:drawing>
+          </mc:Choice>
+          <mc:Fallback>
+            <w:pict>
+              <v:shape w14:anchorId="208BA5CB" id="_x0000_s1063" type="#_x0000_t202" style="position:absolute;left:0;text-align:left;margin-left:0;margin-top:204.2pt;width:345.55pt;height:62.75pt;z-index:251762688;visibility:visible;mso-wrap-style:square;mso-width-percent:0;mso-height-percent:0;mso-wrap-distance-left:9pt;mso-wrap-distance-top:0;mso-wrap-distance-right:9pt;mso-wrap-distance-bottom:0;mso-position-horizontal:center;mso-position-horizontal-relative:margin;mso-position-vertical:absolute;mso-position-vertical-relative:text;mso-width-percent:0;mso-height-percent:0;mso-width-relative:margin;mso-height-relative:margin;v-text-anchor:top" o:gfxdata="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" stroked="f">
+                <v:textbox inset="0,0,0,0">
+                  <w:txbxContent>
+                    <w:p>
+                      <w:pPr>
+                        <w:pStyle w:val="Lgende"/>
+                      </w:pPr>
+                      <w:r>
+                        <w:t xml:space="preserve">Illustration </w:t>
+                      </w:r>
+                      <w:r>
+                        <w:fldChar w:fldCharType="begin"/>
+                      </w:r>
+                      <w:r>
+                        <w:instrText xml:space="preserve"> SEQ Illustration \* ARABIC </w:instrText>
+                      </w:r>
+                      <w:r>
+                        <w:fldChar w:fldCharType="separate"/>
+                      </w:r>
+                      <w:r>
+                        <w:rPr>
+                          <w:noProof/>
+                        </w:rPr>
+                        <w:t>25</w:t>
+                      </w:r>
+                      <w:r>
+                        <w:fldChar w:fldCharType="end"/>
+                      </w:r>
+                      <w:r>
+                        <w:t xml:space="preserve"> : Diagramme du fonctionnement du </w:t>
+                      </w:r>
+                      <w:proofErr w:type="spellStart"/>
+                      <w:r>
+                        <w:t>Chatbot</w:t>
+                      </w:r>
+                      <w:proofErr w:type="spellEnd"/>
+                      <w:r>
+                        <w:t xml:space="preserve"> Rasa</w:t>
+                      </w:r>
+                    </w:p>
+                    <w:p>
+                      <w:pPr>
+                        <w:pStyle w:val="Lgende"/>
+                        <w:rPr>
+                          <w:rFonts w:eastAsia="LM Roman 10" w:cs="LM Roman 10"/>
+                          <w:noProof/>
+                        </w:rPr>
+                      </w:pPr>
+                      <w:r>
+                        <w:t>Source : Rodrigues dos Santos Fabio</w:t>
+                      </w:r>
+                    </w:p>
+                  </w:txbxContent>
+                </v:textbox>
+                <w10:wrap type="topAndBottom" anchorx="margin"/>
+              </v:shape>
+            </w:pict>
+          </mc:Fallback>
+        </mc:AlternateContent>
+      </w:r>
+      <w:r>
+        <w:t>Ce cycle se répète presque à l’identique lors de l’intégralité de l’échange entre l’utilisateur</w:t>
+      </w:r>
+      <w:r>
+        <w:t xml:space="preserve"> </w:t>
+      </w:r>
+      <w:r>
+        <w:t>et le Bot, à quelques différences près selon le cas et la requête.</w:t>
+      </w:r>
+    </w:p>
+    <w:p>
+      <w:pPr>
+        <w:pStyle w:val="Corpsdetexte15interligne"/>
+        <w:ind w:firstLine="0"/>
+      </w:pPr>
+      <w:r>
+        <w:rPr>
+          <w:noProof/>
+        </w:rPr>
+        <w:drawing>
+          <wp:anchor distT="0" distB="0" distL="114300" distR="114300" simplePos="0" relativeHeight="251760640" behindDoc="0" locked="0" layoutInCell="1" allowOverlap="1" wp14:anchorId="1667699F" wp14:editId="79BBD649">
+            <wp:simplePos x="0" y="0"/>
+            <wp:positionH relativeFrom="margin">
+              <wp:posOffset>-635</wp:posOffset>
+            </wp:positionH>
+            <wp:positionV relativeFrom="paragraph">
+              <wp:posOffset>372719</wp:posOffset>
+            </wp:positionV>
+            <wp:extent cx="5940425" cy="1407160"/>
+            <wp:effectExtent l="0" t="0" r="3175" b="2540"/>
+            <wp:wrapTopAndBottom/>
+            <wp:docPr id="1764734918" name="Image 38"/>
+            <wp:cNvGraphicFramePr>
+              <a:graphicFrameLocks xmlns:a="http://schemas.openxmlformats.org/drawingml/2006/main" noChangeAspect="1"/>
+            </wp:cNvGraphicFramePr>
+            <a:graphic xmlns:a="http://schemas.openxmlformats.org/drawingml/2006/main">
+              <a:graphicData uri="http://schemas.openxmlformats.org/drawingml/2006/picture">
+                <pic:pic xmlns:pic="http://schemas.openxmlformats.org/drawingml/2006/picture">
+                  <pic:nvPicPr>
+                    <pic:cNvPr id="1764734918" name="Image 38"/>
+                    <pic:cNvPicPr/>
+                  </pic:nvPicPr>
+                  <pic:blipFill>
+                    <a:blip r:embed="rId53">
+                      <a:extLst>
+                        <a:ext uri="{28A0092B-C50C-407E-A947-70E740481C1C}">
+                          <a14:useLocalDpi xmlns:a14="http://schemas.microsoft.com/office/drawing/2010/main" val="0"/>
+                        </a:ext>
+                      </a:extLst>
+                    </a:blip>
+                    <a:stretch>
+                      <a:fillRect/>
+                    </a:stretch>
+                  </pic:blipFill>
+                  <pic:spPr>
+                    <a:xfrm>
+                      <a:off x="0" y="0"/>
+                      <a:ext cx="5940425" cy="1407160"/>
+                    </a:xfrm>
+                    <a:prstGeom prst="rect">
+                      <a:avLst/>
+                    </a:prstGeom>
+                  </pic:spPr>
+                </pic:pic>
+              </a:graphicData>
+            </a:graphic>
+            <wp14:sizeRelV relativeFrom="margin">
+              <wp14:pctHeight>0</wp14:pctHeight>
+            </wp14:sizeRelV>
+          </wp:anchor>
+        </w:drawing>
+      </w:r>
+      <w:r>
+        <w:t xml:space="preserve">Afin de davantage comprendre le fonctionnement interne du </w:t>
+      </w:r>
+      <w:proofErr w:type="spellStart"/>
+      <w:r>
+        <w:t>Chatbot</w:t>
+      </w:r>
+      <w:proofErr w:type="spellEnd"/>
+      <w:r>
+        <w:t xml:space="preserve">, nous nous penchons à présent sur la logique liée à Rasa ci-dessus. Dans ce scénario, l’utilisateur a choisi une date et cette date a été transférée jusqu’au bot qui doit à présent valider et enregistrer le choix. </w:t>
+      </w:r>
+    </w:p>
+    <w:p>
+      <w:pPr>
+        <w:pStyle w:val="Corpsdetexte15interligne"/>
+        <w:ind w:firstLine="0"/>
+      </w:pPr>
+      <w:r>
+        <w:t xml:space="preserve">Pour se faire, après avoir analysé le message de l’utilisateur et récupéré son </w:t>
+      </w:r>
+      <w:proofErr w:type="spellStart"/>
+      <w:r>
+        <w:t>intent</w:t>
+      </w:r>
+      <w:proofErr w:type="spellEnd"/>
+      <w:r>
+        <w:t xml:space="preserve"> et ses entités</w:t>
+      </w:r>
+      <w:r>
+        <w:t xml:space="preserve"> par Rasa </w:t>
+      </w:r>
+      <w:proofErr w:type="spellStart"/>
+      <w:r>
+        <w:t>Core</w:t>
+      </w:r>
+      <w:proofErr w:type="spellEnd"/>
+      <w:r>
+        <w:t xml:space="preserve">, l’action de validation de date est appelée dans le Rasa Action Server. La date est envoyée au composant </w:t>
+      </w:r>
+      <w:proofErr w:type="spellStart"/>
+      <w:r>
+        <w:t>Duckling</w:t>
+      </w:r>
+      <w:proofErr w:type="spellEnd"/>
+      <w:r>
+        <w:t xml:space="preserve"> afin de </w:t>
+      </w:r>
+      <w:proofErr w:type="spellStart"/>
+      <w:r>
+        <w:t>parser</w:t>
+      </w:r>
+      <w:proofErr w:type="spellEnd"/>
+      <w:r>
+        <w:t xml:space="preserve"> la date en un format compréhensible par le code python. Une fois cela fait, l’action server va récupérer les dates disponibles en demandant à l’API qui est chargée de communiquer avec la base de données. Lorsque l’action server a reçu les dates disponibles et validé la date de l’utilisateur, elle est déclarée comme confirmée auprès de Rasa </w:t>
+      </w:r>
+      <w:proofErr w:type="spellStart"/>
+      <w:r>
+        <w:t>Core</w:t>
+      </w:r>
+      <w:proofErr w:type="spellEnd"/>
+      <w:r>
+        <w:t xml:space="preserve"> qui va finalement envoyer un message de confirmation à l’utilisateur et </w:t>
+      </w:r>
+      <w:r>
+        <w:t>passer à l’étape suivante de la discussion.</w:t>
       </w:r>
     </w:p>
     <w:p>
@@ -39474,6 +40255,7 @@
         <w:pStyle w:val="Corpsdetexte15interligne"/>
       </w:pPr>
       <w:r>
+        <w:lastRenderedPageBreak/>
         <w:t>ROUTES</w:t>
       </w:r>
     </w:p>
@@ -40249,10 +41031,12 @@
         <w:t xml:space="preserve"> [en ligne]. arXiv:2301.05220. </w:t>
       </w:r>
       <w:proofErr w:type="spellStart"/>
+      <w:proofErr w:type="gramStart"/>
       <w:r>
         <w:t>arXiv</w:t>
       </w:r>
       <w:proofErr w:type="spellEnd"/>
+      <w:proofErr w:type="gramEnd"/>
       <w:r>
         <w:t>. arXiv:2301.05220. Disponible à l’adresse : http://arxiv.org/abs/2301.05220 [consulté le 11 février 2024]. arXiv:2301.05220 [</w:t>
       </w:r>
@@ -40305,6 +41089,7 @@
         <w:t xml:space="preserve">CONTRIBUTORS (HTTPS://GITHUB.COM/HUGGINGFACE/TRANSFORMERS/GRAPHS/CONTRIBUTORS), The Hugging Face team (past and future) with the help of all </w:t>
       </w:r>
       <w:proofErr w:type="spellStart"/>
+      <w:proofErr w:type="gramStart"/>
       <w:r>
         <w:rPr>
           <w:lang w:val="en-US"/>
@@ -40312,6 +41097,7 @@
         <w:t>our</w:t>
       </w:r>
       <w:proofErr w:type="spellEnd"/>
+      <w:proofErr w:type="gramEnd"/>
       <w:r>
         <w:rPr>
           <w:lang w:val="en-US"/>
@@ -40365,7 +41151,15 @@
         <w:t xml:space="preserve">]. </w:t>
       </w:r>
       <w:r>
-        <w:t xml:space="preserve">Version 4.36.2. [consulté le 4 janvier 2024]. Disponible à l’adresse : https://github.com/huggingface/transformers [consulté le 4 janvier 2024]. </w:t>
+        <w:t>Version 4.36.2. [</w:t>
+      </w:r>
+      <w:proofErr w:type="gramStart"/>
+      <w:r>
+        <w:t>consulté</w:t>
+      </w:r>
+      <w:proofErr w:type="gramEnd"/>
+      <w:r>
+        <w:t xml:space="preserve"> le 4 janvier 2024]. Disponible à l’adresse : https://github.com/huggingface/transformers [consulté le 4 janvier 2024]. </w:t>
       </w:r>
     </w:p>
     <w:p>
@@ -40414,7 +41208,21 @@
           <w:lang w:val="en-US"/>
         </w:rPr>
         <w:lastRenderedPageBreak/>
-        <w:t xml:space="preserve">Difference between a bot, a chatbot, a NLP chatbot and all the rest? </w:t>
+        <w:t xml:space="preserve">Difference between a bot, a chatbot, </w:t>
+      </w:r>
+      <w:proofErr w:type="gramStart"/>
+      <w:r>
+        <w:rPr>
+          <w:lang w:val="en-US"/>
+        </w:rPr>
+        <w:t>a</w:t>
+      </w:r>
+      <w:proofErr w:type="gramEnd"/>
+      <w:r>
+        <w:rPr>
+          <w:lang w:val="en-US"/>
+        </w:rPr>
+        <w:t xml:space="preserve"> NLP chatbot and all the rest? </w:t>
       </w:r>
       <w:r>
         <w:t xml:space="preserve">| </w:t>
@@ -40447,7 +41255,15 @@
       </w:r>
       <w:proofErr w:type="spellEnd"/>
       <w:r>
-        <w:t xml:space="preserve">. [en ligne]. Disponible à l’adresse : https://www.analyticssteps.com/blogs/what-topic-modelling-nlp [consulté le 4 janvier 2024]. </w:t>
+        <w:t>. [</w:t>
+      </w:r>
+      <w:proofErr w:type="gramStart"/>
+      <w:r>
+        <w:t>en</w:t>
+      </w:r>
+      <w:proofErr w:type="gramEnd"/>
+      <w:r>
+        <w:t xml:space="preserve"> ligne]. Disponible à l’adresse : https://www.analyticssteps.com/blogs/what-topic-modelling-nlp [consulté le 4 janvier 2024]. </w:t>
       </w:r>
     </w:p>
     <w:p>
@@ -40455,6 +41271,7 @@
         <w:pStyle w:val="bibliographie"/>
       </w:pPr>
       <w:proofErr w:type="spellStart"/>
+      <w:proofErr w:type="gramStart"/>
       <w:r>
         <w:rPr>
           <w:i/>
@@ -40463,6 +41280,7 @@
         <w:t>facebook</w:t>
       </w:r>
       <w:proofErr w:type="spellEnd"/>
+      <w:proofErr w:type="gramEnd"/>
       <w:r>
         <w:rPr>
           <w:i/>
@@ -40480,7 +41298,15 @@
       </w:r>
       <w:proofErr w:type="spellEnd"/>
       <w:r>
-        <w:t xml:space="preserve"> [logiciel] [en ligne]. 21 février 2024. Meta. [consulté le 21 février 2024]. Disponible à l’adresse : https://github.com/facebook/duckling [consulté le 21 février 2024]. </w:t>
+        <w:t xml:space="preserve"> [logiciel] [en ligne]. 21 février 2024. Meta. [</w:t>
+      </w:r>
+      <w:proofErr w:type="gramStart"/>
+      <w:r>
+        <w:t>consulté</w:t>
+      </w:r>
+      <w:proofErr w:type="gramEnd"/>
+      <w:r>
+        <w:t xml:space="preserve"> le 21 février 2024]. Disponible à l’adresse : https://github.com/facebook/duckling [consulté le 21 février 2024]. </w:t>
       </w:r>
     </w:p>
     <w:p>
@@ -40543,27 +41369,36 @@
       <w:pPr>
         <w:pStyle w:val="bibliographie"/>
       </w:pPr>
+      <w:proofErr w:type="gramStart"/>
       <w:r>
         <w:rPr>
           <w:i/>
           <w:iCs/>
         </w:rPr>
-        <w:t>google-</w:t>
-      </w:r>
-      <w:proofErr w:type="spellStart"/>
+        <w:t>google</w:t>
+      </w:r>
+      <w:proofErr w:type="gramEnd"/>
       <w:r>
         <w:rPr>
           <w:i/>
           <w:iCs/>
         </w:rPr>
-        <w:t>research</w:t>
-      </w:r>
-      <w:proofErr w:type="spellEnd"/>
+        <w:t>-</w:t>
+      </w:r>
+      <w:proofErr w:type="spellStart"/>
       <w:r>
         <w:rPr>
           <w:i/>
           <w:iCs/>
         </w:rPr>
+        <w:t>research</w:t>
+      </w:r>
+      <w:proofErr w:type="spellEnd"/>
+      <w:r>
+        <w:rPr>
+          <w:i/>
+          <w:iCs/>
+        </w:rPr>
         <w:t>/tapas</w:t>
       </w:r>
       <w:r>
@@ -40575,7 +41410,15 @@
       </w:r>
       <w:proofErr w:type="spellEnd"/>
       <w:r>
-        <w:t xml:space="preserve">. [consulté le 3 mars 2024]. Disponible à l’adresse : https://github.com/google-research/tapas [consulté le 3 mars 2024]. </w:t>
+        <w:t>. [</w:t>
+      </w:r>
+      <w:proofErr w:type="gramStart"/>
+      <w:r>
+        <w:t>consulté</w:t>
+      </w:r>
+      <w:proofErr w:type="gramEnd"/>
+      <w:r>
+        <w:t xml:space="preserve"> le 3 mars 2024]. Disponible à l’adresse : https://github.com/google-research/tapas [consulté le 3 mars 2024]. </w:t>
       </w:r>
     </w:p>
     <w:p>
@@ -40803,7 +41646,15 @@
         <w:t xml:space="preserve"> </w:t>
       </w:r>
       <w:r>
-        <w:t xml:space="preserve">[en ligne]. 11 mars 2022. Disponible à l’adresse : https://www.youtube.com/watch?v=ZXiruGOCn9s [consulté le 2 mars 2024]. </w:t>
+        <w:t>[</w:t>
+      </w:r>
+      <w:proofErr w:type="gramStart"/>
+      <w:r>
+        <w:t>en</w:t>
+      </w:r>
+      <w:proofErr w:type="gramEnd"/>
+      <w:r>
+        <w:t xml:space="preserve"> ligne]. 11 mars 2022. Disponible à l’adresse : https://www.youtube.com/watch?v=ZXiruGOCn9s [consulté le 2 mars 2024]. </w:t>
       </w:r>
     </w:p>
     <w:p>
@@ -41349,7 +42200,21 @@
         <w:rPr>
           <w:lang w:val="en-US"/>
         </w:rPr>
-        <w:t xml:space="preserve">Natural Language Processing (NLP): What Is It &amp; How Does it Work?, </w:t>
+        <w:t xml:space="preserve">Natural Language Processing (NLP): What Is It &amp; How Does it </w:t>
+      </w:r>
+      <w:proofErr w:type="gramStart"/>
+      <w:r>
+        <w:rPr>
+          <w:lang w:val="en-US"/>
+        </w:rPr>
+        <w:t>Work?,</w:t>
+      </w:r>
+      <w:proofErr w:type="gramEnd"/>
+      <w:r>
+        <w:rPr>
+          <w:lang w:val="en-US"/>
+        </w:rPr>
+        <w:t xml:space="preserve"> </w:t>
       </w:r>
       <w:proofErr w:type="spellStart"/>
       <w:r>
@@ -41445,6 +42310,7 @@
       <w:pPr>
         <w:pStyle w:val="bibliographie"/>
       </w:pPr>
+      <w:proofErr w:type="gramStart"/>
       <w:r>
         <w:t>NLTK</w:t>
       </w:r>
@@ -41455,7 +42321,11 @@
         <w:t> </w:t>
       </w:r>
       <w:r>
-        <w:t xml:space="preserve">:: Natural </w:t>
+        <w:t>::</w:t>
+      </w:r>
+      <w:proofErr w:type="gramEnd"/>
+      <w:r>
+        <w:t xml:space="preserve"> Natural </w:t>
       </w:r>
       <w:proofErr w:type="spellStart"/>
       <w:r>
@@ -41589,10 +42459,32 @@
         <w:rPr>
           <w:lang w:val="en-US"/>
         </w:rPr>
-        <w:t xml:space="preserve">. Natural Language Processing With Python’s NLTK Package – Real Python. </w:t>
-      </w:r>
-      <w:r>
-        <w:t xml:space="preserve">[en ligne]. Disponible à l’adresse : https://realpython.com/nltk-nlp-python/ [consulté le 4 janvier 2024]. </w:t>
+        <w:t xml:space="preserve">. Natural Language Processing </w:t>
+      </w:r>
+      <w:proofErr w:type="gramStart"/>
+      <w:r>
+        <w:rPr>
+          <w:lang w:val="en-US"/>
+        </w:rPr>
+        <w:t>With</w:t>
+      </w:r>
+      <w:proofErr w:type="gramEnd"/>
+      <w:r>
+        <w:rPr>
+          <w:lang w:val="en-US"/>
+        </w:rPr>
+        <w:t xml:space="preserve"> Python’s NLTK Package – Real Python. </w:t>
+      </w:r>
+      <w:r>
+        <w:t>[</w:t>
+      </w:r>
+      <w:proofErr w:type="gramStart"/>
+      <w:r>
+        <w:t>en</w:t>
+      </w:r>
+      <w:proofErr w:type="gramEnd"/>
+      <w:r>
+        <w:t xml:space="preserve"> ligne]. Disponible à l’adresse : https://realpython.com/nltk-nlp-python/ [consulté le 4 janvier 2024]. </w:t>
       </w:r>
     </w:p>
     <w:p>
@@ -41952,7 +42844,21 @@
         <w:rPr>
           <w:lang w:val="en-US"/>
         </w:rPr>
-        <w:t xml:space="preserve">) - A Technique To Retrieve Information From Tabular Data Using NLP. </w:t>
+        <w:t xml:space="preserve">) - A Technique </w:t>
+      </w:r>
+      <w:proofErr w:type="gramStart"/>
+      <w:r>
+        <w:rPr>
+          <w:lang w:val="en-US"/>
+        </w:rPr>
+        <w:t>To</w:t>
+      </w:r>
+      <w:proofErr w:type="gramEnd"/>
+      <w:r>
+        <w:rPr>
+          <w:lang w:val="en-US"/>
+        </w:rPr>
+        <w:t xml:space="preserve"> Retrieve Information From Tabular Data Using NLP. </w:t>
       </w:r>
       <w:r>
         <w:rPr>
@@ -42518,7 +43424,21 @@
         <w:rPr>
           <w:lang w:val="en-US"/>
         </w:rPr>
-        <w:t xml:space="preserve">What is BERT (Language Model) and How Does It Work?, </w:t>
+        <w:t xml:space="preserve">What is BERT (Language Model) and How Does It </w:t>
+      </w:r>
+      <w:proofErr w:type="gramStart"/>
+      <w:r>
+        <w:rPr>
+          <w:lang w:val="en-US"/>
+        </w:rPr>
+        <w:t>Work?,</w:t>
+      </w:r>
+      <w:proofErr w:type="gramEnd"/>
+      <w:r>
+        <w:rPr>
+          <w:lang w:val="en-US"/>
+        </w:rPr>
+        <w:t xml:space="preserve"> </w:t>
       </w:r>
       <w:r>
         <w:rPr>
@@ -42721,7 +43641,21 @@
         <w:rPr>
           <w:lang w:val="en-US"/>
         </w:rPr>
-        <w:t>What Is Natural Language Understanding (NLU)?, 2022 [</w:t>
+        <w:t>What Is Natural Language Understanding (NLU</w:t>
+      </w:r>
+      <w:proofErr w:type="gramStart"/>
+      <w:r>
+        <w:rPr>
+          <w:lang w:val="en-US"/>
+        </w:rPr>
+        <w:t>)?,</w:t>
+      </w:r>
+      <w:proofErr w:type="gramEnd"/>
+      <w:r>
+        <w:rPr>
+          <w:lang w:val="en-US"/>
+        </w:rPr>
+        <w:t xml:space="preserve"> 2022 [</w:t>
       </w:r>
       <w:proofErr w:type="spellStart"/>
       <w:r>
@@ -42871,6 +43805,7 @@
         <w:t xml:space="preserve">YOG, 2021. </w:t>
       </w:r>
       <w:proofErr w:type="spellStart"/>
+      <w:proofErr w:type="gramStart"/>
       <w:r>
         <w:rPr>
           <w:i/>
@@ -42879,6 +43814,7 @@
         <w:t>kothiyayogesh</w:t>
       </w:r>
       <w:proofErr w:type="spellEnd"/>
+      <w:proofErr w:type="gramEnd"/>
       <w:r>
         <w:rPr>
           <w:i/>
@@ -42896,7 +43832,15 @@
       </w:r>
       <w:proofErr w:type="spellEnd"/>
       <w:r>
-        <w:t xml:space="preserve"> [logiciel] [en ligne]. 14 septembre 2021. [consulté le 4 janvier 2024]. Disponible à l’adresse : https://github.com/kothiyayogesh/RasaRestaurantBot [consulté le 4 janvier 2024]. </w:t>
+        <w:t xml:space="preserve"> [logiciel] [en ligne]. 14 septembre 2021. [</w:t>
+      </w:r>
+      <w:proofErr w:type="gramStart"/>
+      <w:r>
+        <w:t>consulté</w:t>
+      </w:r>
+      <w:proofErr w:type="gramEnd"/>
+      <w:r>
+        <w:t xml:space="preserve"> le 4 janvier 2024]. Disponible à l’adresse : https://github.com/kothiyayogesh/RasaRestaurantBot [consulté le 4 janvier 2024]. </w:t>
       </w:r>
     </w:p>
     <w:p>
@@ -42905,8 +43849,8 @@
       </w:pPr>
     </w:p>
     <w:sectPr>
-      <w:headerReference w:type="default" r:id="rId53"/>
-      <w:footerReference w:type="default" r:id="rId54"/>
+      <w:headerReference w:type="default" r:id="rId54"/>
+      <w:footerReference w:type="default" r:id="rId55"/>
       <w:pgSz w:w="11906" w:h="16838"/>
       <w:pgMar w:top="1317" w:right="1134" w:bottom="1409" w:left="1417" w:header="850" w:footer="850" w:gutter="0"/>
       <w:pgNumType w:start="1"/>
@@ -43052,8 +43996,13 @@
           <w:fldChar w:fldCharType="separate"/>
         </w:r>
         <w:r>
-          <w:t>vi</w:t>
+          <w:t>v</w:t>
         </w:r>
+        <w:proofErr w:type="gramStart"/>
+        <w:r>
+          <w:t>i</w:t>
+        </w:r>
+        <w:proofErr w:type="gramEnd"/>
         <w:r>
           <w:fldChar w:fldCharType="end"/>
         </w:r>
@@ -43219,22 +44168,40 @@
         </w:rPr>
         <w:t xml:space="preserve">NLG: Unterschiede, Funktionen und Beispiele. datasolut GmbH [en ligne]. 24 mai 2023. Disponible à l’adresse : </w:t>
       </w:r>
-      <w:hyperlink r:id="rId1" w:history="1">
-        <w:r>
-          <w:rPr>
-            <w:rStyle w:val="Rfrencelgre"/>
-            <w:rFonts w:ascii="Times New Roman" w:hAnsi="Times New Roman" w:cs="Times New Roman"/>
-            <w:lang w:val="de-CH"/>
-          </w:rPr>
-          <w:t>https://datasolut.com/natural-language-processing-vs-nlu-vs-nlg-unterschiede-funktionen-und-beispiele/</w:t>
-        </w:r>
-      </w:hyperlink>
+      <w:r>
+        <w:fldChar w:fldCharType="begin"/>
+      </w:r>
+      <w:r>
+        <w:rPr>
+          <w:lang w:val="de-CH"/>
+        </w:rPr>
+        <w:instrText>HYPERLINK "https://datasolut.com/natural-language-processing-vs-nlu-vs-nlg-unterschiede-funktionen-und-beispiele/"</w:instrText>
+      </w:r>
+      <w:r>
+        <w:fldChar w:fldCharType="separate"/>
+      </w:r>
       <w:r>
         <w:rPr>
           <w:rStyle w:val="Rfrencelgre"/>
           <w:rFonts w:ascii="Times New Roman" w:hAnsi="Times New Roman" w:cs="Times New Roman"/>
           <w:lang w:val="de-CH"/>
         </w:rPr>
+        <w:t>https://datasolut.com/natural-language-processing-vs-nlu-vs-nlg-unterschiede-funktionen-und-beispiele/</w:t>
+      </w:r>
+      <w:r>
+        <w:rPr>
+          <w:rStyle w:val="Rfrencelgre"/>
+          <w:rFonts w:ascii="Times New Roman" w:hAnsi="Times New Roman" w:cs="Times New Roman"/>
+          <w:lang w:val="de-CH"/>
+        </w:rPr>
+        <w:fldChar w:fldCharType="end"/>
+      </w:r>
+      <w:r>
+        <w:rPr>
+          <w:rStyle w:val="Rfrencelgre"/>
+          <w:rFonts w:ascii="Times New Roman" w:hAnsi="Times New Roman" w:cs="Times New Roman"/>
+          <w:lang w:val="de-CH"/>
+        </w:rPr>
         <w:t xml:space="preserve"> [consulté le 1 mars 2024]. </w:t>
       </w:r>
     </w:p>
@@ -43276,7 +44243,7 @@
         </w:rPr>
         <w:t xml:space="preserve">| Definition from TechTarget, Enterprise AI [en ligne]. Disponible à l’adresse : </w:t>
       </w:r>
-      <w:hyperlink r:id="rId2" w:history="1">
+      <w:hyperlink r:id="rId1" w:history="1">
         <w:r>
           <w:rPr>
             <w:rStyle w:val="Rfrencelgre"/>
@@ -43336,20 +44303,37 @@
         <w:noBreakHyphen/>
         <w:t>87. DOI </w:t>
       </w:r>
-      <w:hyperlink r:id="rId3" w:history="1">
-        <w:r>
-          <w:rPr>
-            <w:rStyle w:val="Rfrencelgre"/>
-            <w:lang w:val="en-US"/>
-          </w:rPr>
-          <w:t>10.1017/S1351324997001502</w:t>
-        </w:r>
-      </w:hyperlink>
+      <w:r>
+        <w:fldChar w:fldCharType="begin"/>
+      </w:r>
+      <w:r>
+        <w:rPr>
+          <w:lang w:val="en-US"/>
+        </w:rPr>
+        <w:instrText>HYPERLINK "https://doi.org/10.1017/S1351324997001502"</w:instrText>
+      </w:r>
+      <w:r>
+        <w:fldChar w:fldCharType="separate"/>
+      </w:r>
       <w:r>
         <w:rPr>
           <w:rStyle w:val="Rfrencelgre"/>
           <w:lang w:val="en-US"/>
         </w:rPr>
+        <w:t>10.1017/S1351324997001502</w:t>
+      </w:r>
+      <w:r>
+        <w:rPr>
+          <w:rStyle w:val="Rfrencelgre"/>
+          <w:lang w:val="en-US"/>
+        </w:rPr>
+        <w:fldChar w:fldCharType="end"/>
+      </w:r>
+      <w:r>
+        <w:rPr>
+          <w:rStyle w:val="Rfrencelgre"/>
+          <w:lang w:val="en-US"/>
+        </w:rPr>
         <w:t>.</w:t>
       </w:r>
       <w:r>
@@ -43402,20 +44386,37 @@
         <w:noBreakHyphen/>
         <w:t>4333. 2020. DOI </w:t>
       </w:r>
-      <w:hyperlink r:id="rId4" w:history="1">
-        <w:r>
-          <w:rPr>
-            <w:rStyle w:val="Rfrencelgre"/>
-            <w:lang w:val="en-US"/>
-          </w:rPr>
-          <w:t>10.18653/v1/2020.acl-main.398</w:t>
-        </w:r>
-      </w:hyperlink>
+      <w:r>
+        <w:fldChar w:fldCharType="begin"/>
+      </w:r>
+      <w:r>
+        <w:rPr>
+          <w:lang w:val="en-US"/>
+        </w:rPr>
+        <w:instrText>HYPERLINK "https://doi.org/10.18653/v1/2020.acl-main.398"</w:instrText>
+      </w:r>
+      <w:r>
+        <w:fldChar w:fldCharType="separate"/>
+      </w:r>
       <w:r>
         <w:rPr>
           <w:rStyle w:val="Rfrencelgre"/>
           <w:lang w:val="en-US"/>
         </w:rPr>
+        <w:t>10.18653/v1/2020.acl-main.398</w:t>
+      </w:r>
+      <w:r>
+        <w:rPr>
+          <w:rStyle w:val="Rfrencelgre"/>
+          <w:lang w:val="en-US"/>
+        </w:rPr>
+        <w:fldChar w:fldCharType="end"/>
+      </w:r>
+      <w:r>
+        <w:rPr>
+          <w:rStyle w:val="Rfrencelgre"/>
+          <w:lang w:val="en-US"/>
+        </w:rPr>
         <w:t>. arXiv:2004.02349 [cs]</w:t>
       </w:r>
     </w:p>
@@ -43454,20 +44455,37 @@
         </w:rPr>
         <w:t xml:space="preserve">The Ultimate Guide to Transformer Deep Learning, [en ligne]. Disponible à l’adresse : </w:t>
       </w:r>
-      <w:hyperlink r:id="rId5" w:history="1">
-        <w:r>
-          <w:rPr>
-            <w:rStyle w:val="Rfrencelgre"/>
-            <w:lang w:val="en-US"/>
-          </w:rPr>
-          <w:t>https://www.turing.com/kb/brief-introduction-to-transformers-and-their-power</w:t>
-        </w:r>
-      </w:hyperlink>
+      <w:r>
+        <w:fldChar w:fldCharType="begin"/>
+      </w:r>
+      <w:r>
+        <w:rPr>
+          <w:lang w:val="en-US"/>
+        </w:rPr>
+        <w:instrText>HYPERLINK "https://www.turing.com/kb/brief-introduction-to-transformers-and-their-power"</w:instrText>
+      </w:r>
+      <w:r>
+        <w:fldChar w:fldCharType="separate"/>
+      </w:r>
       <w:r>
         <w:rPr>
           <w:rStyle w:val="Rfrencelgre"/>
           <w:lang w:val="en-US"/>
         </w:rPr>
+        <w:t>https://www.turing.com/kb/brief-introduction-to-transformers-and-their-power</w:t>
+      </w:r>
+      <w:r>
+        <w:rPr>
+          <w:rStyle w:val="Rfrencelgre"/>
+          <w:lang w:val="en-US"/>
+        </w:rPr>
+        <w:fldChar w:fldCharType="end"/>
+      </w:r>
+      <w:r>
+        <w:rPr>
+          <w:rStyle w:val="Rfrencelgre"/>
+          <w:lang w:val="en-US"/>
+        </w:rPr>
         <w:t xml:space="preserve"> [consulté le 2 mars 2024].</w:t>
       </w:r>
       <w:r>
@@ -43513,7 +44531,7 @@
         </w:rPr>
         <w:t xml:space="preserve">Disponible à l’adresse : </w:t>
       </w:r>
-      <w:hyperlink r:id="rId6" w:history="1">
+      <w:hyperlink r:id="rId2" w:history="1">
         <w:r>
           <w:rPr>
             <w:rStyle w:val="Rfrencelgre"/>
@@ -43554,7 +44572,7 @@
         </w:rPr>
         <w:t xml:space="preserve">google-research/tapas [logiciel] [en ligne]. 29 février 2024. Google Research. [consulté le 3 mars 2024]. Disponible à l’adresse : </w:t>
       </w:r>
-      <w:hyperlink r:id="rId7" w:history="1">
+      <w:hyperlink r:id="rId3" w:history="1">
         <w:r>
           <w:rPr>
             <w:rStyle w:val="Rfrencelgre"/>
@@ -43605,7 +44623,7 @@
         </w:rPr>
         <w:t xml:space="preserve">Disponible à l’adresse : </w:t>
       </w:r>
-      <w:hyperlink r:id="rId8" w:history="1">
+      <w:hyperlink r:id="rId4" w:history="1">
         <w:r>
           <w:rPr>
             <w:rStyle w:val="Rfrencelgre"/>
@@ -43764,7 +44782,7 @@
         </w:rPr>
         <w:t xml:space="preserve">facebook/duckling [logiciel] [en ligne]. 21 février 2024. Meta. [consulté le 21 février 2024]. Disponible à l’adresse : </w:t>
       </w:r>
-      <w:hyperlink r:id="rId9" w:history="1">
+      <w:hyperlink r:id="rId5" w:history="1">
         <w:r>
           <w:rPr>
             <w:rStyle w:val="Rfrencelgre"/>
@@ -43815,7 +44833,7 @@
         </w:rPr>
         <w:t xml:space="preserve">Disponible à l’adresse : </w:t>
       </w:r>
-      <w:hyperlink r:id="rId10" w:history="1">
+      <w:hyperlink r:id="rId6" w:history="1">
         <w:r>
           <w:rPr>
             <w:rStyle w:val="Rfrencelgre"/>
@@ -43902,7 +44920,7 @@
       <w:r>
         <w:t xml:space="preserve">GitHub [en ligne]. Disponible à l’adresse : </w:t>
       </w:r>
-      <w:hyperlink r:id="rId11" w:history="1">
+      <w:hyperlink r:id="rId7" w:history="1">
         <w:r>
           <w:t>https://github.com/christianversloot/machine-learning-articles/blob/main/easy-table-parsing-with-tapas-machine-learning-and-huggingface-transformers.md</w:t>
         </w:r>

</xml_diff>